<commit_message>
Created task10 and also updated homework3_solutions
</commit_message>
<xml_diff>
--- a/homework3/Task10/Matrix_norms_discussion.docx
+++ b/homework3/Task10/Matrix_norms_discussion.docx
@@ -3,199 +3,432 @@
 <w:document xmlns:wpc="http://schemas.microsoft.com/office/word/2010/wordprocessingCanvas" xmlns:mc="http://schemas.openxmlformats.org/markup-compatibility/2006" xmlns:o="urn:schemas-microsoft-com:office:office" xmlns:r="http://schemas.openxmlformats.org/officeDocument/2006/relationships" xmlns:m="http://schemas.openxmlformats.org/officeDocument/2006/math" xmlns:v="urn:schemas-microsoft-com:vml" xmlns:wp14="http://schemas.microsoft.com/office/word/2010/wordprocessingDrawing" xmlns:wp="http://schemas.openxmlformats.org/drawingml/2006/wordprocessingDrawing" xmlns:w10="urn:schemas-microsoft-com:office:word" xmlns:w="http://schemas.openxmlformats.org/wordprocessingml/2006/main" xmlns:w14="http://schemas.microsoft.com/office/word/2010/wordml" xmlns:w15="http://schemas.microsoft.com/office/word/2012/wordml" xmlns:wpg="http://schemas.microsoft.com/office/word/2010/wordprocessingGroup" xmlns:wpi="http://schemas.microsoft.com/office/word/2010/wordprocessingInk" xmlns:wne="http://schemas.microsoft.com/office/word/2006/wordml" xmlns:wps="http://schemas.microsoft.com/office/word/2010/wordprocessingShape" mc:Ignorable="w14 w15 wp14">
   <w:body>
     <w:p>
-      <w:pPr>
-        <w:rPr>
-          <w:rStyle w:val="mwe-math-mathml-inline"/>
-          <w:vanish/>
-        </w:rPr>
-      </w:pPr>
-      <w:r>
-        <w:t xml:space="preserve">A matrix norm is a way of </w:t>
-      </w:r>
-      <w:r>
-        <w:t>measuring</w:t>
-      </w:r>
-      <w:r>
-        <w:t xml:space="preserve"> the numerical “size”</w:t>
-      </w:r>
-      <w:r>
-        <w:t xml:space="preserve"> or “magnitude”</w:t>
-      </w:r>
-      <w:r>
-        <w:t xml:space="preserve"> of </w:t>
-      </w:r>
-      <w:r>
-        <w:t>a</w:t>
-      </w:r>
-      <w:r>
-        <w:t xml:space="preserve"> matrix. There is no exact formula for calculating a matrix norm</w:t>
-      </w:r>
-      <w:r>
-        <w:t xml:space="preserve">, since all that </w:t>
-      </w:r>
-      <w:proofErr w:type="gramStart"/>
-      <w:r>
-        <w:t>is needed</w:t>
-      </w:r>
-      <w:proofErr w:type="gramEnd"/>
-      <w:r>
-        <w:t xml:space="preserve"> for a matrix norm formula to be valid is to for the formula to have the following properties:</w:t>
+      <w:r>
+        <w:t xml:space="preserve">The </w:t>
+      </w:r>
+      <w:proofErr w:type="spellStart"/>
+      <w:r>
+        <w:t>Frobenius</w:t>
+      </w:r>
+      <w:proofErr w:type="spellEnd"/>
+      <w:r>
+        <w:t xml:space="preserve"> matrix norm (also known as the Euclidian norm) is a matrix norm defined as the square root of the sum of the absolute squares of its elements. It is analogous to calculating the magnitude of a vector by taking the square root of the sum of the squares of its elements. The </w:t>
+      </w:r>
+      <w:proofErr w:type="spellStart"/>
+      <w:r>
+        <w:t>Frobenius</w:t>
+      </w:r>
+      <w:proofErr w:type="spellEnd"/>
+      <w:r>
+        <w:t xml:space="preserve"> matrix is also analogous to calculating the 2-norm of a vector.</w:t>
       </w:r>
     </w:p>
     <w:p>
       <w:pPr>
-        <w:rPr>
-          <w:rStyle w:val="mwe-math-mathml-inline"/>
+        <w:spacing w:before="100" w:beforeAutospacing="1" w:after="100" w:afterAutospacing="1" w:line="240" w:lineRule="auto"/>
+        <w:rPr>
+          <w:rFonts w:ascii="Times New Roman" w:eastAsia="Times New Roman" w:hAnsi="Times New Roman" w:cs="Times New Roman"/>
+          <w:sz w:val="24"/>
+          <w:szCs w:val="24"/>
+        </w:rPr>
+      </w:pPr>
+      <w:r>
+        <w:rPr>
+          <w:rFonts w:ascii="Times New Roman" w:eastAsia="Times New Roman" w:hAnsi="Times New Roman" w:cs="Times New Roman"/>
+          <w:sz w:val="24"/>
+          <w:szCs w:val="24"/>
+        </w:rPr>
+        <w:t xml:space="preserve">Not all matrices are consistent. </w:t>
+      </w:r>
+      <w:r>
+        <w:rPr>
+          <w:rFonts w:ascii="Times New Roman" w:eastAsia="Times New Roman" w:hAnsi="Times New Roman" w:cs="Times New Roman"/>
+          <w:sz w:val="24"/>
+          <w:szCs w:val="24"/>
+        </w:rPr>
+        <w:t xml:space="preserve">A matrix norm </w:t>
+      </w:r>
+      <w:r>
+        <w:rPr>
+          <w:rFonts w:ascii="Times New Roman" w:eastAsia="Times New Roman" w:hAnsi="Times New Roman" w:cs="Times New Roman"/>
           <w:vanish/>
-        </w:rPr>
-      </w:pPr>
+          <w:sz w:val="24"/>
+          <w:szCs w:val="24"/>
+        </w:rPr>
+        <w:t xml:space="preserve">‖ </w:t>
+      </w:r>
+      <w:r>
+        <w:rPr>
+          <w:rFonts w:ascii="Cambria Math" w:eastAsia="Times New Roman" w:hAnsi="Cambria Math" w:cs="Cambria Math"/>
+          <w:vanish/>
+          <w:sz w:val="24"/>
+          <w:szCs w:val="24"/>
+        </w:rPr>
+        <w:t>⋅</w:t>
+      </w:r>
+      <w:r>
+        <w:rPr>
+          <w:rFonts w:ascii="Times New Roman" w:eastAsia="Times New Roman" w:hAnsi="Times New Roman" w:cs="Times New Roman"/>
+          <w:vanish/>
+          <w:sz w:val="24"/>
+          <w:szCs w:val="24"/>
+        </w:rPr>
+        <w:t xml:space="preserve"> ‖ {\displaystyle \|\cdot \|} </w:t>
+      </w:r>
+      <w:r>
+        <w:rPr>
+          <w:rFonts w:ascii="Times New Roman" w:eastAsia="Times New Roman" w:hAnsi="Times New Roman" w:cs="Times New Roman"/>
+          <w:sz w:val="24"/>
+          <w:szCs w:val="24"/>
+        </w:rPr>
+        <w:t>i</w:t>
+      </w:r>
+      <w:r>
+        <w:rPr>
+          <w:rFonts w:ascii="Times New Roman" w:eastAsia="Times New Roman" w:hAnsi="Times New Roman" w:cs="Times New Roman"/>
+          <w:vanish/>
+          <w:sz w:val="24"/>
+          <w:szCs w:val="24"/>
+        </w:rPr>
+        <w:t xml:space="preserve">K m × n {\displaystyle K^{m\times n}} </w:t>
+      </w:r>
+      <w:r>
+        <w:rPr>
+          <w:rFonts w:ascii="Times New Roman" w:eastAsia="Times New Roman" w:hAnsi="Times New Roman" w:cs="Times New Roman"/>
+          <w:vanish/>
+          <w:sz w:val="24"/>
+          <w:szCs w:val="24"/>
+        </w:rPr>
+        <w:t>i</w:t>
+      </w:r>
+      <w:r>
+        <w:rPr>
+          <w:rFonts w:ascii="Times New Roman" w:eastAsia="Times New Roman" w:hAnsi="Times New Roman" w:cs="Times New Roman"/>
+          <w:sz w:val="24"/>
+          <w:szCs w:val="24"/>
+        </w:rPr>
+        <w:t xml:space="preserve">s called </w:t>
+      </w:r>
+      <w:r>
+        <w:rPr>
+          <w:rFonts w:ascii="Times New Roman" w:eastAsia="Times New Roman" w:hAnsi="Times New Roman" w:cs="Times New Roman"/>
+          <w:i/>
+          <w:iCs/>
+          <w:sz w:val="24"/>
+          <w:szCs w:val="24"/>
+        </w:rPr>
+        <w:t>consistent</w:t>
+      </w:r>
+      <w:r>
+        <w:rPr>
+          <w:rFonts w:ascii="Times New Roman" w:eastAsia="Times New Roman" w:hAnsi="Times New Roman" w:cs="Times New Roman"/>
+          <w:sz w:val="24"/>
+          <w:szCs w:val="24"/>
+        </w:rPr>
+        <w:t xml:space="preserve"> with a vector norm</w:t>
+      </w:r>
+      <w:r>
+        <w:rPr>
+          <w:rFonts w:ascii="Times New Roman" w:eastAsia="Times New Roman" w:hAnsi="Times New Roman" w:cs="Times New Roman"/>
+          <w:sz w:val="24"/>
+          <w:szCs w:val="24"/>
+        </w:rPr>
+        <w:t xml:space="preserve"> </w:t>
+      </w:r>
+      <w:r>
+        <w:rPr>
+          <w:rFonts w:ascii="Times New Roman" w:eastAsia="Times New Roman" w:hAnsi="Times New Roman" w:cs="Times New Roman"/>
+          <w:sz w:val="24"/>
+          <w:szCs w:val="24"/>
+        </w:rPr>
+        <w:t>on</w:t>
+      </w:r>
+      <w:r>
+        <w:rPr>
+          <w:rFonts w:ascii="Times New Roman" w:eastAsia="Times New Roman" w:hAnsi="Times New Roman" w:cs="Times New Roman"/>
+          <w:sz w:val="24"/>
+          <w:szCs w:val="24"/>
+        </w:rPr>
+        <w:t xml:space="preserve"> </w:t>
+      </w:r>
+      <w:r>
+        <w:rPr>
+          <w:rFonts w:ascii="Times New Roman" w:eastAsia="Times New Roman" w:hAnsi="Times New Roman" w:cs="Times New Roman"/>
+          <w:b/>
+          <w:sz w:val="24"/>
+          <w:szCs w:val="24"/>
+        </w:rPr>
+        <w:t>K</w:t>
+      </w:r>
+      <w:r>
+        <w:rPr>
+          <w:rFonts w:ascii="Times New Roman" w:eastAsia="Times New Roman" w:hAnsi="Times New Roman" w:cs="Times New Roman"/>
+          <w:sz w:val="24"/>
+          <w:szCs w:val="24"/>
+          <w:vertAlign w:val="superscript"/>
+        </w:rPr>
+        <w:t>m</w:t>
+      </w:r>
+      <w:r>
+        <w:rPr>
+          <w:rFonts w:ascii="Times New Roman" w:eastAsia="Times New Roman" w:hAnsi="Times New Roman" w:cs="Times New Roman"/>
+          <w:sz w:val="24"/>
+          <w:szCs w:val="24"/>
+        </w:rPr>
+        <w:t xml:space="preserve"> </w:t>
+      </w:r>
+      <w:r>
+        <w:rPr>
+          <w:rFonts w:ascii="Times New Roman" w:eastAsia="Times New Roman" w:hAnsi="Times New Roman" w:cs="Times New Roman"/>
+          <w:vanish/>
+          <w:sz w:val="24"/>
+          <w:szCs w:val="24"/>
+        </w:rPr>
+        <w:t xml:space="preserve">K m {\displaystyle K^{m}} </w:t>
+      </w:r>
+      <w:r>
+        <w:rPr>
+          <w:rFonts w:ascii="Times New Roman" w:eastAsia="Times New Roman" w:hAnsi="Times New Roman" w:cs="Times New Roman"/>
+          <w:sz w:val="24"/>
+          <w:szCs w:val="24"/>
+        </w:rPr>
+        <w:t>if</w:t>
+      </w:r>
+      <w:r>
+        <w:rPr>
+          <w:rFonts w:ascii="Times New Roman" w:eastAsia="Times New Roman" w:hAnsi="Times New Roman" w:cs="Times New Roman"/>
+          <w:sz w:val="24"/>
+          <w:szCs w:val="24"/>
+        </w:rPr>
+        <w:t xml:space="preserve"> </w:t>
+      </w:r>
+      <w:r>
+        <w:rPr>
+          <w:rFonts w:ascii="Times New Roman" w:eastAsia="Times New Roman" w:hAnsi="Times New Roman" w:cs="Times New Roman"/>
+          <w:sz w:val="24"/>
+          <w:szCs w:val="24"/>
+        </w:rPr>
+        <w:t>||</w:t>
+      </w:r>
+      <w:r>
+        <w:rPr>
+          <w:rFonts w:ascii="Times New Roman" w:hAnsi="Times New Roman" w:cs="Times New Roman"/>
+        </w:rPr>
+        <w:t>Ax</w:t>
+      </w:r>
+      <w:r>
+        <w:t xml:space="preserve"> </w:t>
+      </w:r>
+      <w:r>
+        <w:rPr>
+          <w:rFonts w:ascii="Times New Roman" w:eastAsia="Times New Roman" w:hAnsi="Times New Roman" w:cs="Times New Roman"/>
+          <w:sz w:val="24"/>
+          <w:szCs w:val="24"/>
+        </w:rPr>
+        <w:t>||</w:t>
+      </w:r>
+      <w:r>
+        <w:rPr>
+          <w:rFonts w:ascii="Times New Roman" w:eastAsia="Times New Roman" w:hAnsi="Times New Roman" w:cs="Times New Roman"/>
+          <w:sz w:val="24"/>
+          <w:szCs w:val="24"/>
+          <w:vertAlign w:val="subscript"/>
+        </w:rPr>
+        <w:t>a</w:t>
+      </w:r>
+      <w:r>
+        <w:rPr>
+          <w:rFonts w:ascii="Times New Roman" w:eastAsia="Times New Roman" w:hAnsi="Times New Roman" w:cs="Times New Roman"/>
+          <w:sz w:val="24"/>
+          <w:szCs w:val="24"/>
+        </w:rPr>
+        <w:t xml:space="preserve"> </w:t>
+      </w:r>
+      <w:r>
+        <w:rPr>
+          <w:rStyle w:val="ilfuvd"/>
+          <w:rFonts w:ascii="Times New Roman" w:hAnsi="Times New Roman" w:cs="Times New Roman"/>
+        </w:rPr>
+        <w:t>≤</w:t>
+      </w:r>
+      <w:r>
+        <w:rPr>
+          <w:rStyle w:val="ilfuvd"/>
+          <w:rFonts w:ascii="Times New Roman" w:hAnsi="Times New Roman" w:cs="Times New Roman"/>
+        </w:rPr>
+        <w:t xml:space="preserve"> </w:t>
+      </w:r>
+      <w:r>
+        <w:rPr>
+          <w:rFonts w:ascii="Times New Roman" w:eastAsia="Times New Roman" w:hAnsi="Times New Roman" w:cs="Times New Roman"/>
+          <w:sz w:val="24"/>
+          <w:szCs w:val="24"/>
+        </w:rPr>
+        <w:t>||</w:t>
+      </w:r>
+      <w:r>
+        <w:rPr>
+          <w:rFonts w:ascii="Times New Roman" w:hAnsi="Times New Roman" w:cs="Times New Roman"/>
+        </w:rPr>
+        <w:t>A</w:t>
+      </w:r>
+      <w:r>
+        <w:rPr>
+          <w:rFonts w:ascii="Times New Roman" w:eastAsia="Times New Roman" w:hAnsi="Times New Roman" w:cs="Times New Roman"/>
+          <w:sz w:val="24"/>
+          <w:szCs w:val="24"/>
+        </w:rPr>
+        <w:t>||</w:t>
+      </w:r>
+      <w:r>
+        <w:rPr>
+          <w:rFonts w:ascii="Times New Roman" w:eastAsia="Times New Roman" w:hAnsi="Times New Roman" w:cs="Times New Roman"/>
+          <w:sz w:val="24"/>
+          <w:szCs w:val="24"/>
+        </w:rPr>
+        <w:t xml:space="preserve"> </w:t>
+      </w:r>
+      <w:r>
+        <w:rPr>
+          <w:rFonts w:ascii="Times New Roman" w:eastAsia="Times New Roman" w:hAnsi="Times New Roman" w:cs="Times New Roman"/>
+          <w:sz w:val="24"/>
+          <w:szCs w:val="24"/>
+        </w:rPr>
+        <w:t>||</w:t>
+      </w:r>
+      <w:r>
+        <w:rPr>
+          <w:rFonts w:ascii="Times New Roman" w:hAnsi="Times New Roman" w:cs="Times New Roman"/>
+        </w:rPr>
+        <w:t>x</w:t>
+      </w:r>
+      <w:r>
+        <w:rPr>
+          <w:rFonts w:ascii="Times New Roman" w:eastAsia="Times New Roman" w:hAnsi="Times New Roman" w:cs="Times New Roman"/>
+          <w:sz w:val="24"/>
+          <w:szCs w:val="24"/>
+        </w:rPr>
+        <w:t>||</w:t>
+      </w:r>
+      <w:r>
+        <w:rPr>
+          <w:rFonts w:ascii="Times New Roman" w:eastAsia="Times New Roman" w:hAnsi="Times New Roman" w:cs="Times New Roman"/>
+          <w:sz w:val="24"/>
+          <w:szCs w:val="24"/>
+          <w:vertAlign w:val="subscript"/>
+        </w:rPr>
+        <w:t>a</w:t>
+      </w:r>
+      <w:r>
+        <w:rPr>
+          <w:rFonts w:ascii="Times New Roman" w:eastAsia="Times New Roman" w:hAnsi="Times New Roman" w:cs="Times New Roman"/>
+          <w:sz w:val="24"/>
+          <w:szCs w:val="24"/>
+        </w:rPr>
+        <w:t xml:space="preserve">. The </w:t>
+      </w:r>
+      <w:proofErr w:type="spellStart"/>
+      <w:r>
+        <w:rPr>
+          <w:rFonts w:ascii="Times New Roman" w:eastAsia="Times New Roman" w:hAnsi="Times New Roman" w:cs="Times New Roman"/>
+          <w:sz w:val="24"/>
+          <w:szCs w:val="24"/>
+        </w:rPr>
+        <w:t>Frobenius</w:t>
+      </w:r>
+      <w:proofErr w:type="spellEnd"/>
+      <w:r>
+        <w:rPr>
+          <w:rFonts w:ascii="Times New Roman" w:eastAsia="Times New Roman" w:hAnsi="Times New Roman" w:cs="Times New Roman"/>
+          <w:sz w:val="24"/>
+          <w:szCs w:val="24"/>
+        </w:rPr>
+        <w:t xml:space="preserve"> norm is an example of a </w:t>
+      </w:r>
+      <w:proofErr w:type="spellStart"/>
+      <w:r>
+        <w:rPr>
+          <w:rFonts w:ascii="Times New Roman" w:eastAsia="Times New Roman" w:hAnsi="Times New Roman" w:cs="Times New Roman"/>
+          <w:sz w:val="24"/>
+          <w:szCs w:val="24"/>
+        </w:rPr>
+        <w:t>consistant</w:t>
+      </w:r>
+      <w:proofErr w:type="spellEnd"/>
+      <w:r>
+        <w:rPr>
+          <w:rFonts w:ascii="Times New Roman" w:eastAsia="Times New Roman" w:hAnsi="Times New Roman" w:cs="Times New Roman"/>
+          <w:sz w:val="24"/>
+          <w:szCs w:val="24"/>
+        </w:rPr>
+        <w:t xml:space="preserve"> norm, as well as </w:t>
+      </w:r>
+      <w:r>
+        <w:rPr>
+          <w:rFonts w:ascii="Times New Roman" w:eastAsia="Times New Roman" w:hAnsi="Times New Roman" w:cs="Times New Roman"/>
+          <w:sz w:val="24"/>
+          <w:szCs w:val="24"/>
+        </w:rPr>
+        <w:t xml:space="preserve">the </w:t>
+      </w:r>
+      <w:r>
+        <w:rPr>
+          <w:rFonts w:ascii="Times New Roman" w:eastAsia="Times New Roman" w:hAnsi="Times New Roman" w:cs="Times New Roman"/>
+          <w:sz w:val="24"/>
+          <w:szCs w:val="24"/>
+        </w:rPr>
+        <w:t>operator norm and the</w:t>
+      </w:r>
+      <w:r>
+        <w:rPr>
+          <w:rFonts w:ascii="Times New Roman" w:eastAsia="Times New Roman" w:hAnsi="Times New Roman" w:cs="Times New Roman"/>
+          <w:sz w:val="24"/>
+          <w:szCs w:val="24"/>
+        </w:rPr>
+        <w:t xml:space="preserve"> </w:t>
+      </w:r>
+      <w:r>
+        <w:rPr>
+          <w:rFonts w:ascii="Times New Roman" w:eastAsia="Times New Roman" w:hAnsi="Times New Roman" w:cs="Times New Roman"/>
+          <w:i/>
+          <w:sz w:val="24"/>
+          <w:szCs w:val="24"/>
+        </w:rPr>
+        <w:t>p</w:t>
+      </w:r>
+      <w:r>
+        <w:rPr>
+          <w:rFonts w:ascii="Times New Roman" w:eastAsia="Times New Roman" w:hAnsi="Times New Roman" w:cs="Times New Roman"/>
+          <w:sz w:val="24"/>
+          <w:szCs w:val="24"/>
+        </w:rPr>
+        <w:t xml:space="preserve"> matrix norm.</w:t>
+      </w:r>
+      <w:bookmarkStart w:id="0" w:name="_GoBack"/>
+      <w:bookmarkEnd w:id="0"/>
     </w:p>
     <w:p>
       <w:pPr>
-        <w:rPr>
-          <w:rStyle w:val="mwe-math-mathml-inline"/>
-          <w:vanish/>
+        <w:spacing w:before="100" w:beforeAutospacing="1" w:after="100" w:afterAutospacing="1" w:line="240" w:lineRule="auto"/>
+        <w:rPr>
+          <w:rFonts w:ascii="Times New Roman" w:eastAsia="Times New Roman" w:hAnsi="Times New Roman" w:cs="Times New Roman"/>
+          <w:sz w:val="24"/>
+          <w:szCs w:val="24"/>
         </w:rPr>
       </w:pPr>
-    </w:p>
-    <w:p>
-      <w:r>
-        <w:t xml:space="preserve"> </w:t>
-      </w:r>
-    </w:p>
-    <w:p>
-      <w:proofErr w:type="spellStart"/>
-      <w:proofErr w:type="gramStart"/>
-      <w:r>
-        <w:t>ll</w:t>
-      </w:r>
-      <w:proofErr w:type="spellEnd"/>
-      <w:r>
-        <w:t>αAll</w:t>
-      </w:r>
-      <w:proofErr w:type="gramEnd"/>
-      <w:r>
-        <w:t xml:space="preserve"> = lαl </w:t>
-      </w:r>
-      <w:proofErr w:type="spellStart"/>
-      <w:r>
-        <w:t>llAll</w:t>
-      </w:r>
-      <w:proofErr w:type="spellEnd"/>
-    </w:p>
-    <w:p>
-      <w:proofErr w:type="spellStart"/>
-      <w:proofErr w:type="gramStart"/>
-      <w:r>
-        <w:t>llA</w:t>
-      </w:r>
-      <w:proofErr w:type="spellEnd"/>
-      <w:proofErr w:type="gramEnd"/>
-      <w:r>
-        <w:t xml:space="preserve"> + </w:t>
-      </w:r>
-      <w:proofErr w:type="spellStart"/>
-      <w:r>
-        <w:t>Bll</w:t>
-      </w:r>
-      <w:proofErr w:type="spellEnd"/>
-      <w:r>
-        <w:t xml:space="preserve"> = </w:t>
-      </w:r>
-      <w:proofErr w:type="spellStart"/>
-      <w:r>
-        <w:t>llAll</w:t>
-      </w:r>
-      <w:proofErr w:type="spellEnd"/>
-      <w:r>
-        <w:t xml:space="preserve"> + </w:t>
-      </w:r>
-      <w:proofErr w:type="spellStart"/>
-      <w:r>
-        <w:t>ll</w:t>
-      </w:r>
-      <w:bookmarkStart w:id="0" w:name="_GoBack"/>
-      <w:bookmarkEnd w:id="0"/>
-      <w:r>
-        <w:t>Bll</w:t>
-      </w:r>
-      <w:proofErr w:type="spellEnd"/>
-    </w:p>
-    <w:p>
-      <w:proofErr w:type="spellStart"/>
-      <w:proofErr w:type="gramStart"/>
-      <w:r>
-        <w:t>llAll</w:t>
-      </w:r>
-      <w:proofErr w:type="spellEnd"/>
-      <w:proofErr w:type="gramEnd"/>
-      <w:r>
-        <w:t xml:space="preserve"> &gt;= 0</w:t>
-      </w:r>
-    </w:p>
-    <w:p>
-      <w:pPr>
-        <w:rPr>
-          <w:vertAlign w:val="subscript"/>
-        </w:rPr>
-      </w:pPr>
-      <w:proofErr w:type="spellStart"/>
-      <w:proofErr w:type="gramStart"/>
-      <w:r>
-        <w:t>llAll</w:t>
-      </w:r>
-      <w:proofErr w:type="spellEnd"/>
-      <w:proofErr w:type="gramEnd"/>
-      <w:r>
-        <w:t xml:space="preserve"> = 0 </w:t>
-      </w:r>
-      <w:proofErr w:type="spellStart"/>
-      <w:r>
-        <w:t>iff</w:t>
-      </w:r>
-      <w:proofErr w:type="spellEnd"/>
-      <w:r>
-        <w:t xml:space="preserve"> A = 0</w:t>
-      </w:r>
-      <w:r>
-        <w:rPr>
-          <w:vertAlign w:val="subscript"/>
-        </w:rPr>
-        <w:t>m,n</w:t>
-      </w:r>
-    </w:p>
-    <w:p>
-      <w:r>
-        <w:t>Thus, there can be many candidates for valid matrix norms</w:t>
-      </w:r>
-      <w:r>
-        <w:t xml:space="preserve">. </w:t>
-      </w:r>
-      <w:r>
-        <w:t xml:space="preserve">An induced matrix norm is a norm formula based off how much larger a vector gets when the matrix is operated on the vector. (The matrix acts as a linear operator on the vector). </w:t>
-      </w:r>
-      <w:r>
-        <w:t xml:space="preserve">For example, </w:t>
-      </w:r>
-      <w:proofErr w:type="gramStart"/>
-      <w:r>
-        <w:t>3</w:t>
-      </w:r>
-      <w:proofErr w:type="gramEnd"/>
-      <w:r>
-        <w:t xml:space="preserve"> vector norms include </w:t>
-      </w:r>
-      <w:r>
-        <w:t>the 1-norm, 2-norm, and infinity-norm</w:t>
-      </w:r>
-      <w:r>
-        <w:t xml:space="preserve">, and each one of these vector-norms has a corresponding induced matrix norm. </w:t>
-      </w:r>
     </w:p>
     <w:p/>
     <w:p>
       <w:r>
         <w:t>Sources used.</w:t>
+      </w:r>
+    </w:p>
+    <w:p>
+      <w:r>
+        <w:rPr>
+          <w:rStyle w:val="Hyperlink"/>
+        </w:rPr>
+        <w:t>http://mathworld.wolfram.com/FrobeniusNorm.html</w:t>
       </w:r>
     </w:p>
     <w:p>
@@ -204,29 +437,17 @@
           <w:rPr>
             <w:rStyle w:val="Hyperlink"/>
           </w:rPr>
-          <w:t>https://en.wikipedia.org/wiki/Matrix_norm</w:t>
+          <w:t>https://en.wikipedia.org/wiki/Matrix_norm#Frobenius_norm</w:t>
         </w:r>
       </w:hyperlink>
     </w:p>
-    <w:p/>
     <w:p>
       <w:hyperlink r:id="rId6" w:history="1">
         <w:r>
           <w:rPr>
             <w:rStyle w:val="Hyperlink"/>
           </w:rPr>
-          <w:t>https://ocw.mit.edu/courses/electrical-engineering-and-computer-science/6-241j-dynamic-systems-and-control-spring-2011/readings/MIT6_241JS11_chap04.pdf</w:t>
-        </w:r>
-      </w:hyperlink>
-    </w:p>
-    <w:p/>
-    <w:p>
-      <w:hyperlink r:id="rId7" w:history="1">
-        <w:r>
-          <w:rPr>
-            <w:rStyle w:val="Hyperlink"/>
-          </w:rPr>
-          <w:t>https://nptel.ac.in/courses/122104019/numerical-analysis/kadalbajoo/lec1/fnode3.html</w:t>
+          <w:t>https://www.uio.no/studier/emner/matnat/ifi/nedlagte-emner/INF-MAT3350/h07/undervisningsmateriale/chap13slides.pdf</w:t>
         </w:r>
       </w:hyperlink>
     </w:p>
@@ -835,6 +1056,27 @@
     <w:basedOn w:val="DefaultParagraphFont"/>
     <w:rsid w:val="0072452D"/>
   </w:style>
+  <w:style w:type="paragraph" w:styleId="NormalWeb">
+    <w:name w:val="Normal (Web)"/>
+    <w:basedOn w:val="Normal"/>
+    <w:uiPriority w:val="99"/>
+    <w:semiHidden/>
+    <w:unhideWhenUsed/>
+    <w:rsid w:val="00265172"/>
+    <w:pPr>
+      <w:spacing w:before="100" w:beforeAutospacing="1" w:after="100" w:afterAutospacing="1" w:line="240" w:lineRule="auto"/>
+    </w:pPr>
+    <w:rPr>
+      <w:rFonts w:ascii="Times New Roman" w:eastAsia="Times New Roman" w:hAnsi="Times New Roman" w:cs="Times New Roman"/>
+      <w:sz w:val="24"/>
+      <w:szCs w:val="24"/>
+    </w:rPr>
+  </w:style>
+  <w:style w:type="character" w:customStyle="1" w:styleId="ilfuvd">
+    <w:name w:val="ilfuvd"/>
+    <w:basedOn w:val="DefaultParagraphFont"/>
+    <w:rsid w:val="00EB293D"/>
+  </w:style>
 </w:styles>
 </file>
 

</xml_diff>